<commit_message>
fix: màj du dossier professionnel et création de son pdf
</commit_message>
<xml_diff>
--- a/1-dossier_professionnel_BERNARD_Nicolas.docx
+++ b/1-dossier_professionnel_BERNARD_Nicolas.docx
@@ -4530,6 +4530,28 @@
                     <w:b/>
                     <w:color w:val="404040" w:themeColor="text1" w:themeTint="BF"/>
                   </w:rPr>
+                  <w:t>Installation et configuration de l’IDE (Visual Studio Code).</w:t>
+                </w:r>
+              </w:p>
+              <w:p>
+                <w:pPr>
+                  <w:numPr>
+                    <w:ilvl w:val="1"/>
+                    <w:numId w:val="8"/>
+                  </w:numPr>
+                  <w:spacing w:before="120"/>
+                  <w:rPr>
+                    <w:rFonts w:cstheme="minorHAnsi"/>
+                    <w:b/>
+                    <w:color w:val="404040" w:themeColor="text1" w:themeTint="BF"/>
+                  </w:rPr>
+                </w:pPr>
+                <w:r>
+                  <w:rPr>
+                    <w:rFonts w:cstheme="minorHAnsi"/>
+                    <w:b/>
+                    <w:color w:val="404040" w:themeColor="text1" w:themeTint="BF"/>
+                  </w:rPr>
                   <w:t xml:space="preserve">Installation et configuration des extensions nécessaires à l'efficacité du projet (comme </w:t>
                 </w:r>
                 <w:proofErr w:type="spellStart"/>
@@ -4583,6 +4605,14 @@
                     <w:color w:val="404040" w:themeColor="text1" w:themeTint="BF"/>
                   </w:rPr>
                   <w:t xml:space="preserve"> </w:t>
+                </w:r>
+                <w:r>
+                  <w:rPr>
+                    <w:rFonts w:cstheme="minorHAnsi"/>
+                    <w:b/>
+                    <w:color w:val="404040" w:themeColor="text1" w:themeTint="BF"/>
+                  </w:rPr>
+                  <w:t xml:space="preserve">Node.js pour </w:t>
                 </w:r>
                 <w:proofErr w:type="spellStart"/>
                 <w:r>
@@ -4622,7 +4652,33 @@
                     <w:b/>
                     <w:color w:val="404040" w:themeColor="text1" w:themeTint="BF"/>
                   </w:rPr>
-                  <w:t xml:space="preserve">Mise en place d’un dépôt GitHub pour héberger le code source, suivi des </w:t>
+                  <w:t>Mise en place d’un dépôt Git</w:t>
+                </w:r>
+                <w:r>
+                  <w:rPr>
+                    <w:rFonts w:cstheme="minorHAnsi"/>
+                    <w:b/>
+                    <w:color w:val="404040" w:themeColor="text1" w:themeTint="BF"/>
+                  </w:rPr>
+                  <w:t xml:space="preserve"> sur la plateforme </w:t>
+                </w:r>
+                <w:proofErr w:type="spellStart"/>
+                <w:r>
+                  <w:rPr>
+                    <w:rFonts w:cstheme="minorHAnsi"/>
+                    <w:b/>
+                    <w:color w:val="404040" w:themeColor="text1" w:themeTint="BF"/>
+                  </w:rPr>
+                  <w:t>Github</w:t>
+                </w:r>
+                <w:proofErr w:type="spellEnd"/>
+                <w:r>
+                  <w:rPr>
+                    <w:rFonts w:cstheme="minorHAnsi"/>
+                    <w:b/>
+                    <w:color w:val="404040" w:themeColor="text1" w:themeTint="BF"/>
+                  </w:rPr>
+                  <w:t xml:space="preserve"> pour héberger le code source, suivi des </w:t>
                 </w:r>
                 <w:proofErr w:type="spellStart"/>
                 <w:r>
@@ -4836,7 +4892,7 @@
                     <w:b/>
                     <w:color w:val="404040" w:themeColor="text1" w:themeTint="BF"/>
                   </w:rPr>
-                  <w:t xml:space="preserve"> et GitHub pour la gestion de version et le suivi collaboratif.</w:t>
+                  <w:t xml:space="preserve"> et Git pour la gestion de version et le suivi collaboratif.</w:t>
                 </w:r>
                 <w:r>
                   <w:rPr>
@@ -4853,7 +4909,23 @@
                     <w:color w:val="404040" w:themeColor="text1" w:themeTint="BF"/>
                   </w:rPr>
                   <w:br/>
-                  <w:t>L’emploi de la documentation de GitHub s’est avéré nécessaire</w:t>
+                  <w:t>L’emploi de la documentation de</w:t>
+                </w:r>
+                <w:r>
+                  <w:rPr>
+                    <w:rFonts w:cstheme="minorHAnsi"/>
+                    <w:b/>
+                    <w:color w:val="404040" w:themeColor="text1" w:themeTint="BF"/>
+                  </w:rPr>
+                  <w:t xml:space="preserve"> Git et</w:t>
+                </w:r>
+                <w:r>
+                  <w:rPr>
+                    <w:rFonts w:cstheme="minorHAnsi"/>
+                    <w:b/>
+                    <w:color w:val="404040" w:themeColor="text1" w:themeTint="BF"/>
+                  </w:rPr>
+                  <w:t xml:space="preserve"> GitHub s’est avéré nécessaire</w:t>
                 </w:r>
                 <w:r>
                   <w:rPr>
@@ -5697,7 +5769,7 @@
                     <w:b/>
                     <w:color w:val="404040" w:themeColor="text1" w:themeTint="BF"/>
                   </w:rPr>
-                  <w:t>Lors de mon stage en entreprise j’ai eu l’occasion d’approfondir mes compétences GitHub pour m’améliorer lors de travails collaboratifs.</w:t>
+                  <w:t>Lors de mon stage en entreprise j’ai eu l’occasion d’approfondir mes compétences Git pour m’améliorer lors de travails collaboratifs.</w:t>
                 </w:r>
               </w:p>
             </w:tc>
@@ -6092,15 +6164,7 @@
                     <w:b/>
                     <w:color w:val="404040" w:themeColor="text1" w:themeTint="BF"/>
                   </w:rPr>
-                  <w:t>Usage de la théorie des couleurs pour effectuer un choix visuel cohérent avec le thème du projet</w:t>
-                </w:r>
-                <w:r>
-                  <w:rPr>
-                    <w:rFonts w:cstheme="minorHAnsi"/>
-                    <w:b/>
-                    <w:color w:val="404040" w:themeColor="text1" w:themeTint="BF"/>
-                  </w:rPr>
-                  <w:t>.</w:t>
+                  <w:t>Usage de la théorie des couleurs pour effectuer un choix visuel cohérent avec le thème du projet.</w:t>
                 </w:r>
               </w:p>
               <w:p>
@@ -8413,7 +8477,39 @@
                     <w:color w:val="404040" w:themeColor="text1" w:themeTint="BF"/>
                   </w:rPr>
                   <w:br/>
-                  <w:t xml:space="preserve">Les règles W3C et la documentation de </w:t>
+                  <w:t>Les règles</w:t>
+                </w:r>
+                <w:r>
+                  <w:rPr>
+                    <w:rFonts w:cstheme="minorHAnsi"/>
+                    <w:b/>
+                    <w:color w:val="404040" w:themeColor="text1" w:themeTint="BF"/>
+                  </w:rPr>
+                  <w:t xml:space="preserve"> et la documentation</w:t>
+                </w:r>
+                <w:r>
+                  <w:rPr>
+                    <w:rFonts w:cstheme="minorHAnsi"/>
+                    <w:b/>
+                    <w:color w:val="404040" w:themeColor="text1" w:themeTint="BF"/>
+                  </w:rPr>
+                  <w:t xml:space="preserve"> W3C </w:t>
+                </w:r>
+                <w:r>
+                  <w:rPr>
+                    <w:rFonts w:cstheme="minorHAnsi"/>
+                    <w:b/>
+                    <w:color w:val="404040" w:themeColor="text1" w:themeTint="BF"/>
+                  </w:rPr>
+                  <w:t>ainsi que celle de</w:t>
+                </w:r>
+                <w:r>
+                  <w:rPr>
+                    <w:rFonts w:cstheme="minorHAnsi"/>
+                    <w:b/>
+                    <w:color w:val="404040" w:themeColor="text1" w:themeTint="BF"/>
+                  </w:rPr>
+                  <w:t xml:space="preserve"> </w:t>
                 </w:r>
                 <w:proofErr w:type="spellStart"/>
                 <w:r>
@@ -9784,7 +9880,23 @@
                     <w:b/>
                     <w:color w:val="404040" w:themeColor="text1" w:themeTint="BF"/>
                   </w:rPr>
-                  <w:t>) pour optimiser les mises à jour de l’interface en temps réel.</w:t>
+                  <w:t>) pour optimiser les mises à jour de l’interface en temps réel</w:t>
+                </w:r>
+                <w:r>
+                  <w:rPr>
+                    <w:rFonts w:cstheme="minorHAnsi"/>
+                    <w:b/>
+                    <w:color w:val="404040" w:themeColor="text1" w:themeTint="BF"/>
+                  </w:rPr>
+                  <w:t xml:space="preserve"> selon l’emploi de données dynamiques</w:t>
+                </w:r>
+                <w:r>
+                  <w:rPr>
+                    <w:rFonts w:cstheme="minorHAnsi"/>
+                    <w:b/>
+                    <w:color w:val="404040" w:themeColor="text1" w:themeTint="BF"/>
+                  </w:rPr>
+                  <w:t>.</w:t>
                 </w:r>
               </w:p>
               <w:p>
@@ -9987,6 +10099,14 @@
                     <w:color w:val="404040" w:themeColor="text1" w:themeTint="BF"/>
                   </w:rPr>
                   <w:t xml:space="preserve">J’ai fait l’usage </w:t>
+                </w:r>
+                <w:r>
+                  <w:rPr>
+                    <w:rFonts w:cstheme="minorHAnsi"/>
+                    <w:b/>
+                    <w:color w:val="404040" w:themeColor="text1" w:themeTint="BF"/>
+                  </w:rPr>
+                  <w:t xml:space="preserve">de </w:t>
                 </w:r>
                 <w:proofErr w:type="spellStart"/>
                 <w:r>
@@ -15189,7 +15309,7 @@
                     <w:b/>
                     <w:color w:val="404040" w:themeColor="text1" w:themeTint="BF"/>
                   </w:rPr>
-                  <w:t xml:space="preserve">) ou les attaques </w:t>
+                  <w:t>)</w:t>
                 </w:r>
                 <w:r>
                   <w:rPr>
@@ -15197,7 +15317,49 @@
                     <w:b/>
                     <w:color w:val="404040" w:themeColor="text1" w:themeTint="BF"/>
                   </w:rPr>
-                  <w:t>se servant de l’entête en les sécurisant (Helmet)</w:t>
+                  <w:t>,</w:t>
+                </w:r>
+                <w:r>
+                  <w:rPr>
+                    <w:rFonts w:cstheme="minorHAnsi"/>
+                    <w:b/>
+                    <w:color w:val="404040" w:themeColor="text1" w:themeTint="BF"/>
+                  </w:rPr>
+                  <w:t xml:space="preserve"> les attaques </w:t>
+                </w:r>
+                <w:r>
+                  <w:rPr>
+                    <w:rFonts w:cstheme="minorHAnsi"/>
+                    <w:b/>
+                    <w:color w:val="404040" w:themeColor="text1" w:themeTint="BF"/>
+                  </w:rPr>
+                  <w:t>se servant de l’entête en les sécurisant (</w:t>
+                </w:r>
+                <w:proofErr w:type="spellStart"/>
+                <w:r>
+                  <w:rPr>
+                    <w:rFonts w:cstheme="minorHAnsi"/>
+                    <w:b/>
+                    <w:color w:val="404040" w:themeColor="text1" w:themeTint="BF"/>
+                  </w:rPr>
+                  <w:t>Helmet</w:t>
+                </w:r>
+                <w:proofErr w:type="spellEnd"/>
+                <w:r>
+                  <w:rPr>
+                    <w:rFonts w:cstheme="minorHAnsi"/>
+                    <w:b/>
+                    <w:color w:val="404040" w:themeColor="text1" w:themeTint="BF"/>
+                  </w:rPr>
+                  <w:t>)</w:t>
+                </w:r>
+                <w:r>
+                  <w:rPr>
+                    <w:rFonts w:cstheme="minorHAnsi"/>
+                    <w:b/>
+                    <w:color w:val="404040" w:themeColor="text1" w:themeTint="BF"/>
+                  </w:rPr>
+                  <w:t xml:space="preserve"> ou encore les attaques DDOS (Express Rate Limit)</w:t>
                 </w:r>
                 <w:r>
                   <w:rPr>
@@ -18364,6 +18526,72 @@
       <w:r>
         <w:rPr>
           <w:rFonts w:cstheme="minorHAnsi"/>
+          <w:noProof/>
+          <w:color w:val="404040" w:themeColor="text1" w:themeTint="BF"/>
+        </w:rPr>
+        <mc:AlternateContent>
+          <mc:Choice Requires="wpi">
+            <w:drawing>
+              <wp:anchor distT="0" distB="0" distL="114300" distR="114300" simplePos="0" relativeHeight="251719680" behindDoc="0" locked="0" layoutInCell="1" allowOverlap="1" wp14:anchorId="4AB21722" wp14:editId="3AE83278">
+                <wp:simplePos x="0" y="0"/>
+                <wp:positionH relativeFrom="column">
+                  <wp:posOffset>734060</wp:posOffset>
+                </wp:positionH>
+                <wp:positionV relativeFrom="paragraph">
+                  <wp:posOffset>-192405</wp:posOffset>
+                </wp:positionV>
+                <wp:extent cx="2357640" cy="1191270"/>
+                <wp:effectExtent l="38100" t="38100" r="24130" b="46990"/>
+                <wp:wrapNone/>
+                <wp:docPr id="1805635260" name="Encre 9"/>
+                <wp:cNvGraphicFramePr/>
+                <a:graphic xmlns:a="http://schemas.openxmlformats.org/drawingml/2006/main">
+                  <a:graphicData uri="http://schemas.microsoft.com/office/word/2010/wordprocessingInk">
+                    <w14:contentPart bwMode="auto" r:id="rId12">
+                      <w14:nvContentPartPr>
+                        <w14:cNvContentPartPr/>
+                      </w14:nvContentPartPr>
+                      <w14:xfrm>
+                        <a:off x="0" y="0"/>
+                        <a:ext cx="2357640" cy="1191270"/>
+                      </w14:xfrm>
+                    </w14:contentPart>
+                  </a:graphicData>
+                </a:graphic>
+              </wp:anchor>
+            </w:drawing>
+          </mc:Choice>
+          <mc:Fallback>
+            <w:pict>
+              <v:shapetype w14:anchorId="1DC71C53" id="_x0000_t75" coordsize="21600,21600" o:spt="75" o:preferrelative="t" path="m@4@5l@4@11@9@11@9@5xe" filled="f" stroked="f">
+                <v:stroke joinstyle="miter"/>
+                <v:formulas>
+                  <v:f eqn="if lineDrawn pixelLineWidth 0"/>
+                  <v:f eqn="sum @0 1 0"/>
+                  <v:f eqn="sum 0 0 @1"/>
+                  <v:f eqn="prod @2 1 2"/>
+                  <v:f eqn="prod @3 21600 pixelWidth"/>
+                  <v:f eqn="prod @3 21600 pixelHeight"/>
+                  <v:f eqn="sum @0 0 1"/>
+                  <v:f eqn="prod @6 1 2"/>
+                  <v:f eqn="prod @7 21600 pixelWidth"/>
+                  <v:f eqn="sum @8 21600 0"/>
+                  <v:f eqn="prod @7 21600 pixelHeight"/>
+                  <v:f eqn="sum @10 21600 0"/>
+                </v:formulas>
+                <v:path o:extrusionok="f" gradientshapeok="t" o:connecttype="rect"/>
+                <o:lock v:ext="edit" aspectratio="t"/>
+              </v:shapetype>
+              <v:shape id="Encre 9" o:spid="_x0000_s1026" type="#_x0000_t75" style="position:absolute;margin-left:57.3pt;margin-top:-15.65pt;width:186.65pt;height:94.75pt;z-index:251719680;visibility:visible;mso-wrap-style:square;mso-wrap-distance-left:9pt;mso-wrap-distance-top:0;mso-wrap-distance-right:9pt;mso-wrap-distance-bottom:0;mso-position-horizontal:absolute;mso-position-horizontal-relative:text;mso-position-vertical:absolute;mso-position-vertical-relative:text" o:gfxdata="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">
+                <v:imagedata r:id="rId13" o:title=""/>
+              </v:shape>
+            </w:pict>
+          </mc:Fallback>
+        </mc:AlternateContent>
+      </w:r>
+      <w:r>
+        <w:rPr>
+          <w:rFonts w:cstheme="minorHAnsi"/>
           <w:color w:val="404040" w:themeColor="text1" w:themeTint="BF"/>
         </w:rPr>
         <w:br w:type="page"/>
@@ -19235,7 +19463,7 @@
       </w:r>
     </w:p>
     <w:sectPr>
-      <w:headerReference w:type="default" r:id="rId12"/>
+      <w:headerReference w:type="default" r:id="rId14"/>
       <w:pgSz w:w="11906" w:h="16838"/>
       <w:pgMar w:top="1417" w:right="1417" w:bottom="1417" w:left="1417" w:header="737" w:footer="510" w:gutter="0"/>
       <w:cols w:space="708"/>
@@ -25999,7 +26227,9 @@
     <w:rsid w:val="00B92A5D"/>
     <w:rsid w:val="00BC0DCB"/>
     <w:rsid w:val="00CE028E"/>
+    <w:rsid w:val="00D979E7"/>
     <w:rsid w:val="00E80FF6"/>
+    <w:rsid w:val="00EB7FF7"/>
     <w:rsid w:val="00F341BD"/>
     <w:rsid w:val="00F928FB"/>
   </w:rsids>
@@ -27599,6 +27829,34 @@
 </w:webSettings>
 </file>
 
+<file path=word/ink/ink1.xml><?xml version="1.0" encoding="utf-8"?>
+<inkml:ink xmlns:inkml="http://www.w3.org/2003/InkML">
+  <inkml:definitions>
+    <inkml:context xml:id="ctx0">
+      <inkml:inkSource xml:id="inkSrc0">
+        <inkml:traceFormat>
+          <inkml:channel name="X" type="integer" min="-2.14748E9" max="2.14748E9" units="cm"/>
+          <inkml:channel name="Y" type="integer" min="-2.14748E9" max="2.14748E9" units="cm"/>
+          <inkml:channel name="F" type="integer" max="32767" units="dev"/>
+        </inkml:traceFormat>
+        <inkml:channelProperties>
+          <inkml:channelProperty channel="X" name="resolution" value="1000" units="1/cm"/>
+          <inkml:channelProperty channel="Y" name="resolution" value="1000" units="1/cm"/>
+          <inkml:channelProperty channel="F" name="resolution" value="0" units="1/dev"/>
+        </inkml:channelProperties>
+      </inkml:inkSource>
+      <inkml:timestamp xml:id="ts0" timeString="2024-12-12T08:34:39.320"/>
+    </inkml:context>
+    <inkml:brush xml:id="br0">
+      <inkml:brushProperty name="width" value="0.035" units="cm"/>
+      <inkml:brushProperty name="height" value="0.035" units="cm"/>
+    </inkml:brush>
+  </inkml:definitions>
+  <inkml:trace contextRef="#ctx0" brushRef="#br0">4061 3 24575,'-2'-1'0,"1"1"0,-1-1 0,0 1 0,1 0 0,-1 0 0,0-1 0,0 1 0,1 0 0,-1 0 0,0 0 0,1 1 0,-1-1 0,0 0 0,1 1 0,-1-1 0,0 1 0,1 0 0,-1-1 0,0 1 0,1 0 0,0 0 0,-3 1 0,-2 1 0,-32 17 0,1 2 0,0 2 0,2 1 0,-33 31 0,59-49 0,-204 173 0,-71 80-546,-68 79-1638,-1206 1108-824,1317-1236 2491,204-179 452,-55 64 0,90-94 65,1 0 0,-1 0 0,0 1 0,1-1 0,-1 1 0,1-1 0,0 1 0,0-1 0,0 1 0,0 0 0,0 3 0,1-6 0,0 1 0,0-1 0,0 1 0,0 0 0,1-1 0,-1 1 0,0 0 0,0-1 0,1 1 0,-1-1 0,0 1 0,0-1 0,1 1 0,-1-1 0,1 1 0,-1-1 0,1 1 0,-1-1 0,1 1 0,-1-1 0,1 0 0,-1 1 0,1-1 0,-1 0 0,1 1 0,-1-1 0,1 0 0,0 0 0,-1 0 0,1 1 0,0-1 0,-1 0 0,2 0 0,11 0 0,1-1 0,-1 0 0,1 0 0,-1-2 0,0 0 0,22-7 0,182-64 0,96-53 43,91-49 129,2652-1181-7,-2674 1188-648,132-40 33,-369 157-803</inkml:trace>
+  <inkml:trace contextRef="#ctx0" brushRef="#br0" timeOffset="1262.27">2896 742 24575,'59'-10'0,"0"3"0,79 0 0,-58 4 0,259-3 0,132 20-683,322 45-2506,399 100 3030,-1125-147 220,15 0 37,0 5 0,127 42-1,-201-56-97,0 0 0,0 0 0,-1 1 0,1 0 0,-1 1 0,0 0 0,11 9 0,-17-13 0,0 0 0,0 1 0,0-1 0,0 1 0,0-1 0,-1 1 0,1-1 0,0 1 0,-1 0 0,1-1 0,-1 1 0,1 0 0,-1-1 0,0 1 0,1 0 0,-1-1 0,0 1 0,0 0 0,-1 0 0,1-1 0,0 1 0,-1 0 0,1-1 0,-1 1 0,1 0 0,-1-1 0,1 1 0,-1-1 0,0 1 0,0-1 0,0 1 0,0-1 0,0 1 0,0-1 0,-1 0 0,1 0 0,0 0 0,-1 0 0,1 0 0,-3 2 0,-9 6 0,-1 0 0,0 0 0,-1-1 0,0-1 0,-28 9 0,-170 47 0,-101 6 209,-318 35 360,-668 22 0,1130-116-200,138-3-286,32-7-83,0 0 1,0 1-1,0-1 0,0 0 1,0 0-1,0 1 0,0-1 1,0 0-1,0 1 1,0-1-1,0 0 0,0 0 1,0 1-1,0-1 1,0 0-1,0 1 0,0-1 1,0 0-1,0 0 0,0 1 1,1-1-1,-1 0 1,0 0-1,0 1 0,0-1 1,0 0-1,1 0 0,-1 0 1,0 1-1,0-1 1,1 0-1,-1 0 0,0 0 1,0 0-1,1 0 1,-1 1-1,0-1 0,0 0 1,1 0-1,-1 0 0,0 0 1,0 0-1,1 0 1,-1 0-1,0 0 0,1 0 1,-1 0-1,0 0 1,68 19-18,-55-16 25,500 146-28,-382-100-381,236 123 0,-271-117 313,-2 5 0,159 132 0,-208-153 285,-3 3 0,-1 1 0,-2 2-1,-2 1 1,-2 2 0,-2 2 0,26 55-1,-51-91-171,-1 1-1,-1 1 1,0-1-1,-1 1 1,0 0-1,-2 0 1,0 1-1,-1-1 1,0 1-1,-1-1 1,-1 1-1,-3 22 1,1-28-26,-1 0 0,-1-1-1,0 1 1,-1-1 0,1 0 0,-2 0 0,0 0-1,0-1 1,0 0 0,-1 0 0,-1 0 0,1-1 0,-1 0-1,-1-1 1,0 0 0,0 0 0,0-1 0,-1 0 0,-17 8-1,-15 5 2,0-2 0,-2-2 0,1-2 0,-49 8 0,-306 35-458,-124-25-1377,-180-15 375,-1169-123-1,1314 29 1197,102-4-792,120 5 792,263 60 351,1-3-1,1-4 1,-68-32 0,138 55-85,-49-27 1084,48 27-1076,0 0 0,-1 0 0,1 0 0,0 0 0,0 0 0,0-1 0,0 1 0,-1 0 0,2 0 0,-1-1 0,0 1 0,0-1-1,0 1 1,1-1 0,-1 1 0,1-1 0,-1 1 0,1-1 0,0 0 0,-1 1 0,1-1 0,0 1 0,0-1 0,0-3 0,14-14-2002</inkml:trace>
+</inkml:ink>
+</file>
+
 <file path=word/theme/theme1.xml><?xml version="1.0" encoding="utf-8"?>
 <a:theme xmlns:a="http://schemas.openxmlformats.org/drawingml/2006/main" name="Thème Office">
   <a:themeElements>

</xml_diff>